<commit_message>
Cập nhật Báo cáo ngày 03/11
</commit_message>
<xml_diff>
--- a/Weekly Report/BaoCaoDoAn3Ngay03-11.docx
+++ b/Weekly Report/BaoCaoDoAn3Ngay03-11.docx
@@ -373,36 +373,21 @@
     </w:p>
     <w:p>
       <w:pPr>
-        <w:spacing w:before="0" w:line="259" w:lineRule="auto"/>
-        <w:ind w:firstLine="0"/>
-        <w:jc w:val="left"/>
-      </w:pPr>
-      <w:r>
-        <w:br w:type="page"/>
-      </w:r>
-    </w:p>
-    <w:p>
-      <w:pPr>
         <w:pStyle w:val="ListParagraph"/>
         <w:numPr>
           <w:ilvl w:val="0"/>
           <w:numId w:val="11"/>
         </w:numPr>
+        <w:spacing w:before="0" w:line="259" w:lineRule="auto"/>
+        <w:jc w:val="left"/>
+      </w:pPr>
+      <w:r>
         <w:rPr>
           <w:b/>
           <w:bCs/>
           <w:i/>
           <w:iCs/>
         </w:rPr>
-      </w:pPr>
-      <w:r>
-        <w:rPr>
-          <w:b/>
-          <w:bCs/>
-          <w:i/>
-          <w:iCs/>
-        </w:rPr>
-        <w:lastRenderedPageBreak/>
         <w:t>Thuật toán Canny Egde Detection:</w:t>
       </w:r>
     </w:p>
@@ -418,14 +403,25 @@
         <w:jc w:val="left"/>
       </w:pPr>
       <w:r>
+        <w:t>Hàm get_egde trong module Canny_Egde_Detect:</w:t>
+      </w:r>
+    </w:p>
+    <w:p>
+      <w:pPr>
+        <w:spacing w:before="0" w:line="259" w:lineRule="auto"/>
+        <w:ind w:left="1080" w:firstLine="0"/>
+        <w:jc w:val="left"/>
+      </w:pPr>
+      <w:r>
         <w:rPr>
           <w:noProof/>
         </w:rPr>
+        <w:lastRenderedPageBreak/>
         <w:drawing>
-          <wp:inline distT="0" distB="0" distL="0" distR="0" wp14:anchorId="639733A0" wp14:editId="302C473D">
-            <wp:extent cx="4547718" cy="3641090"/>
-            <wp:effectExtent l="0" t="0" r="5715" b="0"/>
-            <wp:docPr id="2" name="Picture 2"/>
+          <wp:inline distT="0" distB="0" distL="0" distR="0" wp14:anchorId="47DFEACF" wp14:editId="6FED6150">
+            <wp:extent cx="5082540" cy="2308863"/>
+            <wp:effectExtent l="0" t="0" r="3810" b="0"/>
+            <wp:docPr id="4" name="Picture 4"/>
             <wp:cNvGraphicFramePr>
               <a:graphicFrameLocks xmlns:a="http://schemas.openxmlformats.org/drawingml/2006/main" noChangeAspect="1"/>
             </wp:cNvGraphicFramePr>
@@ -445,7 +441,7 @@
                   <pic:spPr>
                     <a:xfrm>
                       <a:off x="0" y="0"/>
-                      <a:ext cx="4554232" cy="3646305"/>
+                      <a:ext cx="5106358" cy="2319683"/>
                     </a:xfrm>
                     <a:prstGeom prst="rect">
                       <a:avLst/>
@@ -457,72 +453,38 @@
           </wp:inline>
         </w:drawing>
       </w:r>
-      <w:r>
-        <w:br w:type="page"/>
-      </w:r>
-    </w:p>
-    <w:p>
-      <w:pPr>
-        <w:pStyle w:val="ListParagraph"/>
-        <w:numPr>
-          <w:ilvl w:val="0"/>
-          <w:numId w:val="11"/>
-        </w:numPr>
-        <w:rPr>
-          <w:b/>
-          <w:bCs/>
-          <w:i/>
-          <w:iCs/>
-        </w:rPr>
-      </w:pPr>
-      <w:r>
-        <w:rPr>
-          <w:b/>
-          <w:bCs/>
-          <w:i/>
-          <w:iCs/>
-        </w:rPr>
-        <w:lastRenderedPageBreak/>
-        <w:t>Thuật toán Hough Transform:</w:t>
-      </w:r>
-    </w:p>
-    <w:p>
-      <w:pPr>
-        <w:ind w:left="720"/>
-      </w:pPr>
-      <w:r>
-        <w:t xml:space="preserve">Sau khi có được kết quả của thuật toán Canny egde detection, nhóm sử dùng làm đầu vào cho thuật toán Hough Transform để vẽ </w:t>
-      </w:r>
-      <w:r>
-        <w:t>các đường thẳng</w:t>
-      </w:r>
-      <w:r>
-        <w:t xml:space="preserve"> dựa trên các cạnh</w:t>
-      </w:r>
-      <w:r>
-        <w:t xml:space="preserve"> của vật thể.</w:t>
-      </w:r>
-    </w:p>
-    <w:p>
-      <w:pPr>
-        <w:pStyle w:val="ListParagraph"/>
-        <w:ind w:left="1440" w:firstLine="0"/>
-        <w:rPr>
-          <w:b/>
-          <w:bCs/>
-          <w:i/>
-          <w:iCs/>
-        </w:rPr>
+    </w:p>
+    <w:p>
+      <w:pPr>
+        <w:spacing w:before="0" w:line="259" w:lineRule="auto"/>
+        <w:ind w:firstLine="0"/>
+        <w:jc w:val="left"/>
       </w:pPr>
       <w:r>
         <w:rPr>
           <w:noProof/>
         </w:rPr>
+        <w:t xml:space="preserve">Hàm auto_canny sử dụng trong hàm </w:t>
+      </w:r>
+      <w:r>
+        <w:t>get_egde</w:t>
+      </w:r>
+    </w:p>
+    <w:p>
+      <w:pPr>
+        <w:spacing w:before="0" w:line="259" w:lineRule="auto"/>
+        <w:ind w:left="1080" w:firstLine="0"/>
+        <w:jc w:val="left"/>
+      </w:pPr>
+      <w:r>
+        <w:rPr>
+          <w:noProof/>
+        </w:rPr>
         <w:drawing>
-          <wp:inline distT="0" distB="0" distL="0" distR="0" wp14:anchorId="728DB875" wp14:editId="6D4E30B1">
-            <wp:extent cx="3127052" cy="3303450"/>
-            <wp:effectExtent l="0" t="0" r="0" b="0"/>
-            <wp:docPr id="1" name="Picture 1"/>
+          <wp:inline distT="0" distB="0" distL="0" distR="0" wp14:anchorId="0A2EA4EB" wp14:editId="7527DAE2">
+            <wp:extent cx="4335780" cy="1558750"/>
+            <wp:effectExtent l="0" t="0" r="7620" b="3810"/>
+            <wp:docPr id="5" name="Picture 5"/>
             <wp:cNvGraphicFramePr>
               <a:graphicFrameLocks xmlns:a="http://schemas.openxmlformats.org/drawingml/2006/main" noChangeAspect="1"/>
             </wp:cNvGraphicFramePr>
@@ -542,7 +504,7 @@
                   <pic:spPr>
                     <a:xfrm>
                       <a:off x="0" y="0"/>
-                      <a:ext cx="3135531" cy="3312407"/>
+                      <a:ext cx="4379266" cy="1574384"/>
                     </a:xfrm>
                     <a:prstGeom prst="rect">
                       <a:avLst/>
@@ -555,107 +517,92 @@
         </w:drawing>
       </w:r>
     </w:p>
-    <w:p/>
-    <w:p>
-      <w:r>
-        <w:t xml:space="preserve">Code nhóm đã push lên github: </w:t>
-      </w:r>
-      <w:hyperlink r:id="rId8" w:history="1">
-        <w:r>
-          <w:rPr>
-            <w:rStyle w:val="Hyperlink"/>
-          </w:rPr>
-          <w:t>https://github.com/zZChopperZz/Do-An-3</w:t>
-        </w:r>
-      </w:hyperlink>
-    </w:p>
     <w:p>
       <w:pPr>
         <w:spacing w:before="0" w:line="259" w:lineRule="auto"/>
         <w:ind w:firstLine="0"/>
         <w:jc w:val="left"/>
-        <w:rPr>
-          <w:rFonts w:cs="Times New Roman"/>
-          <w:b/>
-          <w:bCs/>
-          <w:szCs w:val="26"/>
-        </w:rPr>
-      </w:pPr>
-      <w:r>
-        <w:rPr>
-          <w:rFonts w:cs="Times New Roman"/>
-          <w:b/>
-          <w:bCs/>
-          <w:szCs w:val="26"/>
-        </w:rPr>
-        <w:br w:type="page"/>
-      </w:r>
-    </w:p>
-    <w:p>
-      <w:pPr>
-        <w:pStyle w:val="ListParagraph"/>
-        <w:numPr>
-          <w:ilvl w:val="0"/>
-          <w:numId w:val="4"/>
-        </w:numPr>
-        <w:rPr>
-          <w:rFonts w:cs="Times New Roman"/>
-          <w:b/>
-          <w:bCs/>
-          <w:szCs w:val="26"/>
-        </w:rPr>
-      </w:pPr>
-      <w:r>
-        <w:rPr>
-          <w:rFonts w:cs="Times New Roman"/>
-          <w:b/>
-          <w:bCs/>
-          <w:szCs w:val="26"/>
+      </w:pPr>
+    </w:p>
+    <w:p>
+      <w:pPr>
+        <w:spacing w:before="0" w:line="259" w:lineRule="auto"/>
+        <w:ind w:firstLine="0"/>
+        <w:jc w:val="left"/>
+      </w:pPr>
+      <w:r>
+        <w:tab/>
+        <w:t xml:space="preserve">Kết quả chạy trong hàm test: </w:t>
+      </w:r>
+    </w:p>
+    <w:p>
+      <w:pPr>
+        <w:spacing w:before="0" w:line="259" w:lineRule="auto"/>
+        <w:jc w:val="left"/>
+      </w:pPr>
+      <w:r>
+        <w:rPr>
+          <w:noProof/>
+        </w:rPr>
+        <w:drawing>
+          <wp:inline distT="0" distB="0" distL="0" distR="0" wp14:anchorId="6DCF5FCF" wp14:editId="272252A8">
+            <wp:extent cx="5275562" cy="1074420"/>
+            <wp:effectExtent l="0" t="0" r="1905" b="0"/>
+            <wp:docPr id="6" name="Picture 6"/>
+            <wp:cNvGraphicFramePr>
+              <a:graphicFrameLocks xmlns:a="http://schemas.openxmlformats.org/drawingml/2006/main" noChangeAspect="1"/>
+            </wp:cNvGraphicFramePr>
+            <a:graphic xmlns:a="http://schemas.openxmlformats.org/drawingml/2006/main">
+              <a:graphicData uri="http://schemas.openxmlformats.org/drawingml/2006/picture">
+                <pic:pic xmlns:pic="http://schemas.openxmlformats.org/drawingml/2006/picture">
+                  <pic:nvPicPr>
+                    <pic:cNvPr id="1" name=""/>
+                    <pic:cNvPicPr/>
+                  </pic:nvPicPr>
+                  <pic:blipFill rotWithShape="1">
+                    <a:blip r:embed="rId8"/>
+                    <a:srcRect r="13116"/>
+                    <a:stretch/>
+                  </pic:blipFill>
+                  <pic:spPr bwMode="auto">
+                    <a:xfrm>
+                      <a:off x="0" y="0"/>
+                      <a:ext cx="5305048" cy="1080425"/>
+                    </a:xfrm>
+                    <a:prstGeom prst="rect">
+                      <a:avLst/>
+                    </a:prstGeom>
+                    <a:ln>
+                      <a:noFill/>
+                    </a:ln>
+                    <a:extLst>
+                      <a:ext uri="{53640926-AAD7-44D8-BBD7-CCE9431645EC}">
+                        <a14:shadowObscured xmlns:a14="http://schemas.microsoft.com/office/drawing/2010/main"/>
+                      </a:ext>
+                    </a:extLst>
+                  </pic:spPr>
+                </pic:pic>
+              </a:graphicData>
+            </a:graphic>
+          </wp:inline>
+        </w:drawing>
+      </w:r>
+    </w:p>
+    <w:p>
+      <w:pPr>
+        <w:spacing w:before="0" w:line="259" w:lineRule="auto"/>
+        <w:jc w:val="left"/>
+      </w:pPr>
+      <w:r>
+        <w:rPr>
+          <w:noProof/>
         </w:rPr>
         <w:lastRenderedPageBreak/>
-        <w:t>Các khó khăn gặp phải:</w:t>
-      </w:r>
-    </w:p>
-    <w:p>
-      <w:r>
-        <w:t>Trong quá trình sử dụng thuật toán Hough, vì hình ảnh gốc có quá nhiều chi tiết nên kết quả trả về có nhiều đường thẳng bị dư thừa. Hơn nữa vạch kẻ đường trong nhiều hình ảnh bị mờ khiến cho việc nhận dạng chưa tốt. Nhóm không biết có thể thực hiện giải pháp nào để khắc phục cho trường hợp trên.</w:t>
-      </w:r>
-    </w:p>
-    <w:p>
-      <w:pPr>
-        <w:pStyle w:val="ListParagraph"/>
-        <w:ind w:firstLine="0"/>
-        <w:rPr>
-          <w:rFonts w:cs="Times New Roman"/>
-          <w:b/>
-          <w:bCs/>
-          <w:szCs w:val="26"/>
-        </w:rPr>
-      </w:pPr>
-    </w:p>
-    <w:p>
-      <w:pPr>
-        <w:pStyle w:val="ListParagraph"/>
-        <w:ind w:firstLine="0"/>
-        <w:rPr>
-          <w:rFonts w:cs="Times New Roman"/>
-          <w:b/>
-          <w:bCs/>
-          <w:szCs w:val="26"/>
-        </w:rPr>
-      </w:pPr>
-      <w:r>
-        <w:rPr>
-          <w:rFonts w:cs="Times New Roman"/>
-          <w:b/>
-          <w:bCs/>
-          <w:szCs w:val="26"/>
-        </w:rPr>
         <w:drawing>
-          <wp:inline distT="0" distB="0" distL="0" distR="0" wp14:anchorId="37C3D86F" wp14:editId="0BE8217B">
-            <wp:extent cx="4941896" cy="5204587"/>
-            <wp:effectExtent l="0" t="0" r="0" b="0"/>
-            <wp:docPr id="3" name="Picture 3"/>
+          <wp:inline distT="0" distB="0" distL="0" distR="0" wp14:anchorId="0ECC898F" wp14:editId="120BC5E3">
+            <wp:extent cx="4914266" cy="3934562"/>
+            <wp:effectExtent l="0" t="0" r="635" b="8890"/>
+            <wp:docPr id="2" name="Picture 2"/>
             <wp:cNvGraphicFramePr>
               <a:graphicFrameLocks xmlns:a="http://schemas.openxmlformats.org/drawingml/2006/main" noChangeAspect="1"/>
             </wp:cNvGraphicFramePr>
@@ -675,6 +622,480 @@
                   <pic:spPr>
                     <a:xfrm>
                       <a:off x="0" y="0"/>
+                      <a:ext cx="4928544" cy="3945993"/>
+                    </a:xfrm>
+                    <a:prstGeom prst="rect">
+                      <a:avLst/>
+                    </a:prstGeom>
+                  </pic:spPr>
+                </pic:pic>
+              </a:graphicData>
+            </a:graphic>
+          </wp:inline>
+        </w:drawing>
+      </w:r>
+    </w:p>
+    <w:p>
+      <w:pPr>
+        <w:pStyle w:val="ListParagraph"/>
+        <w:numPr>
+          <w:ilvl w:val="0"/>
+          <w:numId w:val="11"/>
+        </w:numPr>
+        <w:rPr>
+          <w:b/>
+          <w:bCs/>
+          <w:i/>
+          <w:iCs/>
+        </w:rPr>
+      </w:pPr>
+      <w:r>
+        <w:rPr>
+          <w:b/>
+          <w:bCs/>
+          <w:i/>
+          <w:iCs/>
+        </w:rPr>
+        <w:t>Thuật toán Hough Transform:</w:t>
+      </w:r>
+    </w:p>
+    <w:p>
+      <w:pPr>
+        <w:ind w:left="720"/>
+      </w:pPr>
+      <w:r>
+        <w:t xml:space="preserve">Sau khi có được kết quả của thuật toán Canny egde detection, nhóm sử dùng làm đầu vào cho thuật toán Hough Transform để vẽ </w:t>
+      </w:r>
+      <w:r>
+        <w:t>các đường thẳng</w:t>
+      </w:r>
+      <w:r>
+        <w:t xml:space="preserve"> dựa trên các cạnh</w:t>
+      </w:r>
+      <w:r>
+        <w:t xml:space="preserve"> của vật thể.</w:t>
+      </w:r>
+    </w:p>
+    <w:p>
+      <w:pPr>
+        <w:pStyle w:val="ListParagraph"/>
+        <w:numPr>
+          <w:ilvl w:val="0"/>
+          <w:numId w:val="12"/>
+        </w:numPr>
+        <w:ind w:left="1170"/>
+      </w:pPr>
+      <w:r>
+        <w:t>lines</w:t>
+      </w:r>
+      <w:r>
+        <w:t xml:space="preserve"> = cv2.HoughLines(edges, rho = 1, theta=np.pi/180, threshold=210)</w:t>
+      </w:r>
+    </w:p>
+    <w:p>
+      <w:pPr>
+        <w:pStyle w:val="ListParagraph"/>
+        <w:numPr>
+          <w:ilvl w:val="0"/>
+          <w:numId w:val="13"/>
+        </w:numPr>
+        <w:ind w:left="1620"/>
+      </w:pPr>
+      <w:r>
+        <w:t xml:space="preserve">lines: </w:t>
+      </w:r>
+      <w:r>
+        <w:t>là các đường thẳng output. Mỗi đường thẳng sẽ được thể hiện bởi cặp giá trị (rho, theta)</w:t>
+      </w:r>
+      <w:r>
+        <w:t>.</w:t>
+      </w:r>
+    </w:p>
+    <w:p>
+      <w:pPr>
+        <w:pStyle w:val="ListParagraph"/>
+        <w:numPr>
+          <w:ilvl w:val="0"/>
+          <w:numId w:val="13"/>
+        </w:numPr>
+        <w:ind w:left="1620"/>
+      </w:pPr>
+      <w:r>
+        <w:t>e</w:t>
+      </w:r>
+      <w:r>
+        <w:t>dges: hình ảnh nhị phân sau khi thực hiện thực toán Canny Edge Detection.</w:t>
+      </w:r>
+    </w:p>
+    <w:p>
+      <w:pPr>
+        <w:pStyle w:val="ListParagraph"/>
+        <w:numPr>
+          <w:ilvl w:val="0"/>
+          <w:numId w:val="13"/>
+        </w:numPr>
+        <w:ind w:left="1620"/>
+      </w:pPr>
+      <w:r>
+        <w:t>r</w:t>
+      </w:r>
+      <w:r>
+        <w:t xml:space="preserve">ho: </w:t>
+      </w:r>
+      <w:r>
+        <w:t>là khoảng cách từ góc tọa độ (0,0) đến đường th</w:t>
+      </w:r>
+      <w:r>
+        <w:t>ẳng</w:t>
+      </w:r>
+      <w:r>
+        <w:t xml:space="preserve"> (từ O chiếu vuông góc đến đường thẳng)</w:t>
+      </w:r>
+      <w:r>
+        <w:t>.</w:t>
+      </w:r>
+    </w:p>
+    <w:p>
+      <w:pPr>
+        <w:pStyle w:val="ListParagraph"/>
+        <w:numPr>
+          <w:ilvl w:val="0"/>
+          <w:numId w:val="13"/>
+        </w:numPr>
+        <w:ind w:left="1620"/>
+      </w:pPr>
+      <w:r>
+        <w:t>t</w:t>
+      </w:r>
+      <w:r>
+        <w:t xml:space="preserve">heta: </w:t>
+      </w:r>
+      <w:r>
+        <w:t>là góc</w:t>
+      </w:r>
+      <w:r>
+        <w:t xml:space="preserve"> quay của đường thẳng</w:t>
+      </w:r>
+      <w:r>
+        <w:t xml:space="preserve"> được tạo nên bởi trục hoành và đường thẳng</w:t>
+      </w:r>
+      <w:r>
+        <w:t xml:space="preserve"> đo khoảng cách (</w:t>
+      </w:r>
+      <w:r>
+        <w:t>vuông góc với</w:t>
+      </w:r>
+      <w:r>
+        <w:t xml:space="preserve"> đường thẳng đang xét)</w:t>
+      </w:r>
+      <w:r>
+        <w:t>, t</w:t>
+      </w:r>
+      <w:r>
+        <w:t>ính bằng radian (pi/180)</w:t>
+      </w:r>
+      <w:r>
+        <w:t>.</w:t>
+      </w:r>
+    </w:p>
+    <w:p>
+      <w:pPr>
+        <w:pStyle w:val="ListParagraph"/>
+        <w:numPr>
+          <w:ilvl w:val="0"/>
+          <w:numId w:val="13"/>
+        </w:numPr>
+        <w:ind w:left="1620"/>
+      </w:pPr>
+      <w:r>
+        <w:lastRenderedPageBreak/>
+        <w:t>t</w:t>
+      </w:r>
+      <w:r>
+        <w:t>hreshold: là ngưỡng các điểm để có thể vẽ 1 đường thẳng. Nếu số điểm không đủ thì sẽ không vẽ.</w:t>
+      </w:r>
+      <w:r>
+        <w:t xml:space="preserve"> </w:t>
+      </w:r>
+    </w:p>
+    <w:p>
+      <w:pPr>
+        <w:pStyle w:val="ListParagraph"/>
+        <w:numPr>
+          <w:ilvl w:val="0"/>
+          <w:numId w:val="12"/>
+        </w:numPr>
+        <w:spacing w:before="0" w:line="259" w:lineRule="auto"/>
+        <w:ind w:left="1350"/>
+        <w:jc w:val="left"/>
+      </w:pPr>
+      <w:r>
+        <w:t>cv2.line(img, (x1,y1), (x2,y2), (0,0,255), 2)</w:t>
+      </w:r>
+    </w:p>
+    <w:p>
+      <w:pPr>
+        <w:pStyle w:val="ListParagraph"/>
+        <w:numPr>
+          <w:ilvl w:val="0"/>
+          <w:numId w:val="15"/>
+        </w:numPr>
+        <w:ind w:left="1710"/>
+      </w:pPr>
+      <w:r>
+        <w:t>img: hình ảnh đã được vẽ các đường thẳng.</w:t>
+      </w:r>
+    </w:p>
+    <w:p>
+      <w:pPr>
+        <w:pStyle w:val="ListParagraph"/>
+        <w:numPr>
+          <w:ilvl w:val="0"/>
+          <w:numId w:val="15"/>
+        </w:numPr>
+        <w:ind w:left="1710"/>
+      </w:pPr>
+      <w:r>
+        <w:t>(x1, y1): tọa độ điểm bắt đầu của đường thẳng.</w:t>
+      </w:r>
+    </w:p>
+    <w:p>
+      <w:pPr>
+        <w:pStyle w:val="ListParagraph"/>
+        <w:numPr>
+          <w:ilvl w:val="0"/>
+          <w:numId w:val="15"/>
+        </w:numPr>
+        <w:ind w:left="1710"/>
+      </w:pPr>
+      <w:r>
+        <w:t>(x2, y2): tọa độ điểm kết thúc của đường thẳng.</w:t>
+      </w:r>
+    </w:p>
+    <w:p>
+      <w:pPr>
+        <w:pStyle w:val="ListParagraph"/>
+        <w:numPr>
+          <w:ilvl w:val="0"/>
+          <w:numId w:val="15"/>
+        </w:numPr>
+        <w:ind w:left="1710"/>
+      </w:pPr>
+      <w:r>
+        <w:t>(0,0,255): màu của đường thẳng được vẽ (màu đỏ).</w:t>
+      </w:r>
+    </w:p>
+    <w:p>
+      <w:pPr>
+        <w:pStyle w:val="ListParagraph"/>
+        <w:numPr>
+          <w:ilvl w:val="0"/>
+          <w:numId w:val="15"/>
+        </w:numPr>
+        <w:ind w:left="1710"/>
+      </w:pPr>
+      <w:r>
+        <w:t>2: độ dày của nét vẽ (px).</w:t>
+      </w:r>
+    </w:p>
+    <w:p>
+      <w:pPr>
+        <w:ind w:left="720"/>
+      </w:pPr>
+      <w:r>
+        <w:rPr>
+          <w:noProof/>
+        </w:rPr>
+        <w:drawing>
+          <wp:inline distT="0" distB="0" distL="0" distR="0" wp14:anchorId="75BE1F5A" wp14:editId="0EB57145">
+            <wp:extent cx="4762500" cy="2954175"/>
+            <wp:effectExtent l="0" t="0" r="0" b="0"/>
+            <wp:docPr id="8" name="Picture 8"/>
+            <wp:cNvGraphicFramePr>
+              <a:graphicFrameLocks xmlns:a="http://schemas.openxmlformats.org/drawingml/2006/main" noChangeAspect="1"/>
+            </wp:cNvGraphicFramePr>
+            <a:graphic xmlns:a="http://schemas.openxmlformats.org/drawingml/2006/main">
+              <a:graphicData uri="http://schemas.openxmlformats.org/drawingml/2006/picture">
+                <pic:pic xmlns:pic="http://schemas.openxmlformats.org/drawingml/2006/picture">
+                  <pic:nvPicPr>
+                    <pic:cNvPr id="1" name=""/>
+                    <pic:cNvPicPr/>
+                  </pic:nvPicPr>
+                  <pic:blipFill>
+                    <a:blip r:embed="rId10"/>
+                    <a:stretch>
+                      <a:fillRect/>
+                    </a:stretch>
+                  </pic:blipFill>
+                  <pic:spPr>
+                    <a:xfrm>
+                      <a:off x="0" y="0"/>
+                      <a:ext cx="4785667" cy="2968546"/>
+                    </a:xfrm>
+                    <a:prstGeom prst="rect">
+                      <a:avLst/>
+                    </a:prstGeom>
+                  </pic:spPr>
+                </pic:pic>
+              </a:graphicData>
+            </a:graphic>
+          </wp:inline>
+        </w:drawing>
+      </w:r>
+    </w:p>
+    <w:p>
+      <w:pPr>
+        <w:pStyle w:val="ListParagraph"/>
+        <w:ind w:left="1440" w:firstLine="0"/>
+        <w:rPr>
+          <w:b/>
+          <w:bCs/>
+          <w:i/>
+          <w:iCs/>
+        </w:rPr>
+      </w:pPr>
+      <w:r>
+        <w:rPr>
+          <w:noProof/>
+        </w:rPr>
+        <w:lastRenderedPageBreak/>
+        <w:drawing>
+          <wp:inline distT="0" distB="0" distL="0" distR="0" wp14:anchorId="728DB875" wp14:editId="7CE23676">
+            <wp:extent cx="3714750" cy="3924300"/>
+            <wp:effectExtent l="0" t="0" r="0" b="0"/>
+            <wp:docPr id="1" name="Picture 1"/>
+            <wp:cNvGraphicFramePr>
+              <a:graphicFrameLocks xmlns:a="http://schemas.openxmlformats.org/drawingml/2006/main" noChangeAspect="1"/>
+            </wp:cNvGraphicFramePr>
+            <a:graphic xmlns:a="http://schemas.openxmlformats.org/drawingml/2006/main">
+              <a:graphicData uri="http://schemas.openxmlformats.org/drawingml/2006/picture">
+                <pic:pic xmlns:pic="http://schemas.openxmlformats.org/drawingml/2006/picture">
+                  <pic:nvPicPr>
+                    <pic:cNvPr id="1" name=""/>
+                    <pic:cNvPicPr/>
+                  </pic:nvPicPr>
+                  <pic:blipFill>
+                    <a:blip r:embed="rId11"/>
+                    <a:stretch>
+                      <a:fillRect/>
+                    </a:stretch>
+                  </pic:blipFill>
+                  <pic:spPr>
+                    <a:xfrm>
+                      <a:off x="0" y="0"/>
+                      <a:ext cx="3722335" cy="3932313"/>
+                    </a:xfrm>
+                    <a:prstGeom prst="rect">
+                      <a:avLst/>
+                    </a:prstGeom>
+                  </pic:spPr>
+                </pic:pic>
+              </a:graphicData>
+            </a:graphic>
+          </wp:inline>
+        </w:drawing>
+      </w:r>
+    </w:p>
+    <w:p>
+      <w:r>
+        <w:t xml:space="preserve">Code nhóm đã push lên github: </w:t>
+      </w:r>
+      <w:hyperlink r:id="rId12" w:history="1">
+        <w:r>
+          <w:rPr>
+            <w:rStyle w:val="Hyperlink"/>
+          </w:rPr>
+          <w:t>https://github.com/zZChopperZz/Do-An-3</w:t>
+        </w:r>
+      </w:hyperlink>
+    </w:p>
+    <w:p>
+      <w:pPr>
+        <w:pStyle w:val="ListParagraph"/>
+        <w:numPr>
+          <w:ilvl w:val="0"/>
+          <w:numId w:val="4"/>
+        </w:numPr>
+        <w:spacing w:before="0" w:line="259" w:lineRule="auto"/>
+        <w:jc w:val="left"/>
+        <w:rPr>
+          <w:rFonts w:cs="Times New Roman"/>
+          <w:b/>
+          <w:bCs/>
+          <w:szCs w:val="26"/>
+        </w:rPr>
+      </w:pPr>
+      <w:r>
+        <w:rPr>
+          <w:rFonts w:cs="Times New Roman"/>
+          <w:b/>
+          <w:bCs/>
+          <w:szCs w:val="26"/>
+        </w:rPr>
+        <w:t>Các khó khăn gặp phải:</w:t>
+      </w:r>
+    </w:p>
+    <w:p>
+      <w:r>
+        <w:t>Trong quá trình sử dụng thuật toán Hough, vì hình ảnh gốc có quá nhiều chi tiết nên kết quả trả về có nhiều đường thẳng bị dư thừa. Hơn nữa vạch kẻ đường trong nhiều hình ảnh bị mờ khiến cho việc nhận dạng chưa tốt. Nhóm không biết có thể thực hiện giải pháp nào để khắc phục cho trường hợp trên.</w:t>
+      </w:r>
+    </w:p>
+    <w:p>
+      <w:pPr>
+        <w:pStyle w:val="ListParagraph"/>
+        <w:ind w:firstLine="0"/>
+        <w:rPr>
+          <w:rFonts w:cs="Times New Roman"/>
+          <w:b/>
+          <w:bCs/>
+          <w:szCs w:val="26"/>
+        </w:rPr>
+      </w:pPr>
+    </w:p>
+    <w:p>
+      <w:pPr>
+        <w:pStyle w:val="ListParagraph"/>
+        <w:ind w:firstLine="0"/>
+        <w:rPr>
+          <w:rFonts w:cs="Times New Roman"/>
+          <w:b/>
+          <w:bCs/>
+          <w:szCs w:val="26"/>
+        </w:rPr>
+      </w:pPr>
+      <w:r>
+        <w:rPr>
+          <w:rFonts w:cs="Times New Roman"/>
+          <w:b/>
+          <w:bCs/>
+          <w:noProof/>
+          <w:szCs w:val="26"/>
+        </w:rPr>
+        <w:lastRenderedPageBreak/>
+        <w:drawing>
+          <wp:inline distT="0" distB="0" distL="0" distR="0" wp14:anchorId="37C3D86F" wp14:editId="0BE8217B">
+            <wp:extent cx="4941896" cy="5204587"/>
+            <wp:effectExtent l="0" t="0" r="0" b="0"/>
+            <wp:docPr id="3" name="Picture 3"/>
+            <wp:cNvGraphicFramePr>
+              <a:graphicFrameLocks xmlns:a="http://schemas.openxmlformats.org/drawingml/2006/main" noChangeAspect="1"/>
+            </wp:cNvGraphicFramePr>
+            <a:graphic xmlns:a="http://schemas.openxmlformats.org/drawingml/2006/main">
+              <a:graphicData uri="http://schemas.openxmlformats.org/drawingml/2006/picture">
+                <pic:pic xmlns:pic="http://schemas.openxmlformats.org/drawingml/2006/picture">
+                  <pic:nvPicPr>
+                    <pic:cNvPr id="1" name=""/>
+                    <pic:cNvPicPr/>
+                  </pic:nvPicPr>
+                  <pic:blipFill>
+                    <a:blip r:embed="rId13"/>
+                    <a:stretch>
+                      <a:fillRect/>
+                    </a:stretch>
+                  </pic:blipFill>
+                  <pic:spPr>
+                    <a:xfrm>
+                      <a:off x="0" y="0"/>
                       <a:ext cx="4950615" cy="5213769"/>
                     </a:xfrm>
                     <a:prstGeom prst="rect">
@@ -709,6 +1130,232 @@
 <file path=word/numbering.xml><?xml version="1.0" encoding="utf-8"?>
 <w:numbering xmlns:wpc="http://schemas.microsoft.com/office/word/2010/wordprocessingCanvas" xmlns:cx="http://schemas.microsoft.com/office/drawing/2014/chartex" xmlns:cx1="http://schemas.microsoft.com/office/drawing/2015/9/8/chartex" xmlns:cx2="http://schemas.microsoft.com/office/drawing/2015/10/21/chartex" xmlns:cx3="http://schemas.microsoft.com/office/drawing/2016/5/9/chartex" xmlns:cx4="http://schemas.microsoft.com/office/drawing/2016/5/10/chartex" xmlns:cx5="http://schemas.microsoft.com/office/drawing/2016/5/11/chartex" xmlns:cx6="http://schemas.microsoft.com/office/drawing/2016/5/12/chartex" xmlns:cx7="http://schemas.microsoft.com/office/drawing/2016/5/13/chartex" xmlns:cx8="http://schemas.microsoft.com/office/drawing/2016/5/14/chartex" xmlns:mc="http://schemas.openxmlformats.org/markup-compatibility/2006" xmlns:aink="http://schemas.microsoft.com/office/drawing/2016/ink" xmlns:am3d="http://schemas.microsoft.com/office/drawing/2017/model3d" xmlns:o="urn:schemas-microsoft-com:office:office" xmlns:r="http://schemas.openxmlformats.org/officeDocument/2006/relationships" xmlns:m="http://schemas.openxmlformats.org/officeDocument/2006/math" xmlns:v="urn:schemas-microsoft-com:vml" xmlns:wp14="http://schemas.microsoft.com/office/word/2010/wordprocessingDrawing" xmlns:wp="http://schemas.openxmlformats.org/drawingml/2006/wordprocessingDrawing" xmlns:w10="urn:schemas-microsoft-com:office:word" xmlns:w="http://schemas.openxmlformats.org/wordprocessingml/2006/main" xmlns:w14="http://schemas.microsoft.com/office/word/2010/wordml" xmlns:w15="http://schemas.microsoft.com/office/word/2012/wordml" xmlns:w16cex="http://schemas.microsoft.com/office/word/2018/wordml/cex" xmlns:w16cid="http://schemas.microsoft.com/office/word/2016/wordml/cid" xmlns:w16="http://schemas.microsoft.com/office/word/2018/wordml" xmlns:w16se="http://schemas.microsoft.com/office/word/2015/wordml/symex" xmlns:wpg="http://schemas.microsoft.com/office/word/2010/wordprocessingGroup" xmlns:wpi="http://schemas.microsoft.com/office/word/2010/wordprocessingInk" xmlns:wne="http://schemas.microsoft.com/office/word/2006/wordml" xmlns:wps="http://schemas.microsoft.com/office/word/2010/wordprocessingShape" mc:Ignorable="w14 w15 w16se w16cid w16 w16cex wp14">
   <w:abstractNum w:abstractNumId="0" w15:restartNumberingAfterBreak="0">
+    <w:nsid w:val="00E90600"/>
+    <w:multiLevelType w:val="hybridMultilevel"/>
+    <w:tmpl w:val="43463FD8"/>
+    <w:lvl w:ilvl="0" w:tplc="04090001">
+      <w:start w:val="1"/>
+      <w:numFmt w:val="bullet"/>
+      <w:lvlText w:val=""/>
+      <w:lvlJc w:val="left"/>
+      <w:pPr>
+        <w:ind w:left="2160" w:hanging="360"/>
+      </w:pPr>
+      <w:rPr>
+        <w:rFonts w:ascii="Symbol" w:hAnsi="Symbol" w:hint="default"/>
+      </w:rPr>
+    </w:lvl>
+    <w:lvl w:ilvl="1" w:tplc="04090003" w:tentative="1">
+      <w:start w:val="1"/>
+      <w:numFmt w:val="bullet"/>
+      <w:lvlText w:val="o"/>
+      <w:lvlJc w:val="left"/>
+      <w:pPr>
+        <w:ind w:left="2880" w:hanging="360"/>
+      </w:pPr>
+      <w:rPr>
+        <w:rFonts w:ascii="Courier New" w:hAnsi="Courier New" w:cs="Courier New" w:hint="default"/>
+      </w:rPr>
+    </w:lvl>
+    <w:lvl w:ilvl="2" w:tplc="04090005" w:tentative="1">
+      <w:start w:val="1"/>
+      <w:numFmt w:val="bullet"/>
+      <w:lvlText w:val=""/>
+      <w:lvlJc w:val="left"/>
+      <w:pPr>
+        <w:ind w:left="3600" w:hanging="360"/>
+      </w:pPr>
+      <w:rPr>
+        <w:rFonts w:ascii="Wingdings" w:hAnsi="Wingdings" w:hint="default"/>
+      </w:rPr>
+    </w:lvl>
+    <w:lvl w:ilvl="3" w:tplc="04090001" w:tentative="1">
+      <w:start w:val="1"/>
+      <w:numFmt w:val="bullet"/>
+      <w:lvlText w:val=""/>
+      <w:lvlJc w:val="left"/>
+      <w:pPr>
+        <w:ind w:left="4320" w:hanging="360"/>
+      </w:pPr>
+      <w:rPr>
+        <w:rFonts w:ascii="Symbol" w:hAnsi="Symbol" w:hint="default"/>
+      </w:rPr>
+    </w:lvl>
+    <w:lvl w:ilvl="4" w:tplc="04090003" w:tentative="1">
+      <w:start w:val="1"/>
+      <w:numFmt w:val="bullet"/>
+      <w:lvlText w:val="o"/>
+      <w:lvlJc w:val="left"/>
+      <w:pPr>
+        <w:ind w:left="5040" w:hanging="360"/>
+      </w:pPr>
+      <w:rPr>
+        <w:rFonts w:ascii="Courier New" w:hAnsi="Courier New" w:cs="Courier New" w:hint="default"/>
+      </w:rPr>
+    </w:lvl>
+    <w:lvl w:ilvl="5" w:tplc="04090005" w:tentative="1">
+      <w:start w:val="1"/>
+      <w:numFmt w:val="bullet"/>
+      <w:lvlText w:val=""/>
+      <w:lvlJc w:val="left"/>
+      <w:pPr>
+        <w:ind w:left="5760" w:hanging="360"/>
+      </w:pPr>
+      <w:rPr>
+        <w:rFonts w:ascii="Wingdings" w:hAnsi="Wingdings" w:hint="default"/>
+      </w:rPr>
+    </w:lvl>
+    <w:lvl w:ilvl="6" w:tplc="04090001" w:tentative="1">
+      <w:start w:val="1"/>
+      <w:numFmt w:val="bullet"/>
+      <w:lvlText w:val=""/>
+      <w:lvlJc w:val="left"/>
+      <w:pPr>
+        <w:ind w:left="6480" w:hanging="360"/>
+      </w:pPr>
+      <w:rPr>
+        <w:rFonts w:ascii="Symbol" w:hAnsi="Symbol" w:hint="default"/>
+      </w:rPr>
+    </w:lvl>
+    <w:lvl w:ilvl="7" w:tplc="04090003" w:tentative="1">
+      <w:start w:val="1"/>
+      <w:numFmt w:val="bullet"/>
+      <w:lvlText w:val="o"/>
+      <w:lvlJc w:val="left"/>
+      <w:pPr>
+        <w:ind w:left="7200" w:hanging="360"/>
+      </w:pPr>
+      <w:rPr>
+        <w:rFonts w:ascii="Courier New" w:hAnsi="Courier New" w:cs="Courier New" w:hint="default"/>
+      </w:rPr>
+    </w:lvl>
+    <w:lvl w:ilvl="8" w:tplc="04090005" w:tentative="1">
+      <w:start w:val="1"/>
+      <w:numFmt w:val="bullet"/>
+      <w:lvlText w:val=""/>
+      <w:lvlJc w:val="left"/>
+      <w:pPr>
+        <w:ind w:left="7920" w:hanging="360"/>
+      </w:pPr>
+      <w:rPr>
+        <w:rFonts w:ascii="Wingdings" w:hAnsi="Wingdings" w:hint="default"/>
+      </w:rPr>
+    </w:lvl>
+  </w:abstractNum>
+  <w:abstractNum w:abstractNumId="1" w15:restartNumberingAfterBreak="0">
+    <w:nsid w:val="082E09AB"/>
+    <w:multiLevelType w:val="hybridMultilevel"/>
+    <w:tmpl w:val="2FD699FA"/>
+    <w:lvl w:ilvl="0" w:tplc="0409000B">
+      <w:start w:val="1"/>
+      <w:numFmt w:val="bullet"/>
+      <w:lvlText w:val=""/>
+      <w:lvlJc w:val="left"/>
+      <w:pPr>
+        <w:ind w:left="2160" w:hanging="360"/>
+      </w:pPr>
+      <w:rPr>
+        <w:rFonts w:ascii="Wingdings" w:hAnsi="Wingdings" w:hint="default"/>
+      </w:rPr>
+    </w:lvl>
+    <w:lvl w:ilvl="1" w:tplc="04090003" w:tentative="1">
+      <w:start w:val="1"/>
+      <w:numFmt w:val="bullet"/>
+      <w:lvlText w:val="o"/>
+      <w:lvlJc w:val="left"/>
+      <w:pPr>
+        <w:ind w:left="2880" w:hanging="360"/>
+      </w:pPr>
+      <w:rPr>
+        <w:rFonts w:ascii="Courier New" w:hAnsi="Courier New" w:cs="Courier New" w:hint="default"/>
+      </w:rPr>
+    </w:lvl>
+    <w:lvl w:ilvl="2" w:tplc="04090005" w:tentative="1">
+      <w:start w:val="1"/>
+      <w:numFmt w:val="bullet"/>
+      <w:lvlText w:val=""/>
+      <w:lvlJc w:val="left"/>
+      <w:pPr>
+        <w:ind w:left="3600" w:hanging="360"/>
+      </w:pPr>
+      <w:rPr>
+        <w:rFonts w:ascii="Wingdings" w:hAnsi="Wingdings" w:hint="default"/>
+      </w:rPr>
+    </w:lvl>
+    <w:lvl w:ilvl="3" w:tplc="04090001" w:tentative="1">
+      <w:start w:val="1"/>
+      <w:numFmt w:val="bullet"/>
+      <w:lvlText w:val=""/>
+      <w:lvlJc w:val="left"/>
+      <w:pPr>
+        <w:ind w:left="4320" w:hanging="360"/>
+      </w:pPr>
+      <w:rPr>
+        <w:rFonts w:ascii="Symbol" w:hAnsi="Symbol" w:hint="default"/>
+      </w:rPr>
+    </w:lvl>
+    <w:lvl w:ilvl="4" w:tplc="04090003" w:tentative="1">
+      <w:start w:val="1"/>
+      <w:numFmt w:val="bullet"/>
+      <w:lvlText w:val="o"/>
+      <w:lvlJc w:val="left"/>
+      <w:pPr>
+        <w:ind w:left="5040" w:hanging="360"/>
+      </w:pPr>
+      <w:rPr>
+        <w:rFonts w:ascii="Courier New" w:hAnsi="Courier New" w:cs="Courier New" w:hint="default"/>
+      </w:rPr>
+    </w:lvl>
+    <w:lvl w:ilvl="5" w:tplc="04090005" w:tentative="1">
+      <w:start w:val="1"/>
+      <w:numFmt w:val="bullet"/>
+      <w:lvlText w:val=""/>
+      <w:lvlJc w:val="left"/>
+      <w:pPr>
+        <w:ind w:left="5760" w:hanging="360"/>
+      </w:pPr>
+      <w:rPr>
+        <w:rFonts w:ascii="Wingdings" w:hAnsi="Wingdings" w:hint="default"/>
+      </w:rPr>
+    </w:lvl>
+    <w:lvl w:ilvl="6" w:tplc="04090001" w:tentative="1">
+      <w:start w:val="1"/>
+      <w:numFmt w:val="bullet"/>
+      <w:lvlText w:val=""/>
+      <w:lvlJc w:val="left"/>
+      <w:pPr>
+        <w:ind w:left="6480" w:hanging="360"/>
+      </w:pPr>
+      <w:rPr>
+        <w:rFonts w:ascii="Symbol" w:hAnsi="Symbol" w:hint="default"/>
+      </w:rPr>
+    </w:lvl>
+    <w:lvl w:ilvl="7" w:tplc="04090003" w:tentative="1">
+      <w:start w:val="1"/>
+      <w:numFmt w:val="bullet"/>
+      <w:lvlText w:val="o"/>
+      <w:lvlJc w:val="left"/>
+      <w:pPr>
+        <w:ind w:left="7200" w:hanging="360"/>
+      </w:pPr>
+      <w:rPr>
+        <w:rFonts w:ascii="Courier New" w:hAnsi="Courier New" w:cs="Courier New" w:hint="default"/>
+      </w:rPr>
+    </w:lvl>
+    <w:lvl w:ilvl="8" w:tplc="04090005" w:tentative="1">
+      <w:start w:val="1"/>
+      <w:numFmt w:val="bullet"/>
+      <w:lvlText w:val=""/>
+      <w:lvlJc w:val="left"/>
+      <w:pPr>
+        <w:ind w:left="7920" w:hanging="360"/>
+      </w:pPr>
+      <w:rPr>
+        <w:rFonts w:ascii="Wingdings" w:hAnsi="Wingdings" w:hint="default"/>
+      </w:rPr>
+    </w:lvl>
+  </w:abstractNum>
+  <w:abstractNum w:abstractNumId="2" w15:restartNumberingAfterBreak="0">
     <w:nsid w:val="138B7DE6"/>
     <w:multiLevelType w:val="hybridMultilevel"/>
     <w:tmpl w:val="6EF08360"/>
@@ -820,7 +1467,7 @@
       </w:rPr>
     </w:lvl>
   </w:abstractNum>
-  <w:abstractNum w:abstractNumId="1" w15:restartNumberingAfterBreak="0">
+  <w:abstractNum w:abstractNumId="3" w15:restartNumberingAfterBreak="0">
     <w:nsid w:val="27EA6A0B"/>
     <w:multiLevelType w:val="hybridMultilevel"/>
     <w:tmpl w:val="84623FA8"/>
@@ -933,7 +1580,7 @@
       </w:rPr>
     </w:lvl>
   </w:abstractNum>
-  <w:abstractNum w:abstractNumId="2" w15:restartNumberingAfterBreak="0">
+  <w:abstractNum w:abstractNumId="4" w15:restartNumberingAfterBreak="0">
     <w:nsid w:val="2DFB35F9"/>
     <w:multiLevelType w:val="hybridMultilevel"/>
     <w:tmpl w:val="209A39A6"/>
@@ -1046,7 +1693,7 @@
       </w:rPr>
     </w:lvl>
   </w:abstractNum>
-  <w:abstractNum w:abstractNumId="3" w15:restartNumberingAfterBreak="0">
+  <w:abstractNum w:abstractNumId="5" w15:restartNumberingAfterBreak="0">
     <w:nsid w:val="31455624"/>
     <w:multiLevelType w:val="hybridMultilevel"/>
     <w:tmpl w:val="E0E8AD68"/>
@@ -1159,7 +1806,7 @@
       </w:rPr>
     </w:lvl>
   </w:abstractNum>
-  <w:abstractNum w:abstractNumId="4" w15:restartNumberingAfterBreak="0">
+  <w:abstractNum w:abstractNumId="6" w15:restartNumberingAfterBreak="0">
     <w:nsid w:val="4202032D"/>
     <w:multiLevelType w:val="hybridMultilevel"/>
     <w:tmpl w:val="7AFC8620"/>
@@ -1272,7 +1919,7 @@
       </w:rPr>
     </w:lvl>
   </w:abstractNum>
-  <w:abstractNum w:abstractNumId="5" w15:restartNumberingAfterBreak="0">
+  <w:abstractNum w:abstractNumId="7" w15:restartNumberingAfterBreak="0">
     <w:nsid w:val="45D06EA5"/>
     <w:multiLevelType w:val="hybridMultilevel"/>
     <w:tmpl w:val="BFB04CFA"/>
@@ -1384,7 +2031,7 @@
       </w:rPr>
     </w:lvl>
   </w:abstractNum>
-  <w:abstractNum w:abstractNumId="6" w15:restartNumberingAfterBreak="0">
+  <w:abstractNum w:abstractNumId="8" w15:restartNumberingAfterBreak="0">
     <w:nsid w:val="490A4466"/>
     <w:multiLevelType w:val="hybridMultilevel"/>
     <w:tmpl w:val="EDFECFA6"/>
@@ -1497,11 +2144,124 @@
       </w:rPr>
     </w:lvl>
   </w:abstractNum>
-  <w:abstractNum w:abstractNumId="7" w15:restartNumberingAfterBreak="0">
+  <w:abstractNum w:abstractNumId="9" w15:restartNumberingAfterBreak="0">
+    <w:nsid w:val="5B6736CE"/>
+    <w:multiLevelType w:val="hybridMultilevel"/>
+    <w:tmpl w:val="FDC8A452"/>
+    <w:lvl w:ilvl="0" w:tplc="0409000B">
+      <w:start w:val="1"/>
+      <w:numFmt w:val="bullet"/>
+      <w:lvlText w:val=""/>
+      <w:lvlJc w:val="left"/>
+      <w:pPr>
+        <w:ind w:left="2160" w:hanging="360"/>
+      </w:pPr>
+      <w:rPr>
+        <w:rFonts w:ascii="Wingdings" w:hAnsi="Wingdings" w:hint="default"/>
+      </w:rPr>
+    </w:lvl>
+    <w:lvl w:ilvl="1" w:tplc="04090003" w:tentative="1">
+      <w:start w:val="1"/>
+      <w:numFmt w:val="bullet"/>
+      <w:lvlText w:val="o"/>
+      <w:lvlJc w:val="left"/>
+      <w:pPr>
+        <w:ind w:left="2880" w:hanging="360"/>
+      </w:pPr>
+      <w:rPr>
+        <w:rFonts w:ascii="Courier New" w:hAnsi="Courier New" w:cs="Courier New" w:hint="default"/>
+      </w:rPr>
+    </w:lvl>
+    <w:lvl w:ilvl="2" w:tplc="04090005" w:tentative="1">
+      <w:start w:val="1"/>
+      <w:numFmt w:val="bullet"/>
+      <w:lvlText w:val=""/>
+      <w:lvlJc w:val="left"/>
+      <w:pPr>
+        <w:ind w:left="3600" w:hanging="360"/>
+      </w:pPr>
+      <w:rPr>
+        <w:rFonts w:ascii="Wingdings" w:hAnsi="Wingdings" w:hint="default"/>
+      </w:rPr>
+    </w:lvl>
+    <w:lvl w:ilvl="3" w:tplc="04090001" w:tentative="1">
+      <w:start w:val="1"/>
+      <w:numFmt w:val="bullet"/>
+      <w:lvlText w:val=""/>
+      <w:lvlJc w:val="left"/>
+      <w:pPr>
+        <w:ind w:left="4320" w:hanging="360"/>
+      </w:pPr>
+      <w:rPr>
+        <w:rFonts w:ascii="Symbol" w:hAnsi="Symbol" w:hint="default"/>
+      </w:rPr>
+    </w:lvl>
+    <w:lvl w:ilvl="4" w:tplc="04090003" w:tentative="1">
+      <w:start w:val="1"/>
+      <w:numFmt w:val="bullet"/>
+      <w:lvlText w:val="o"/>
+      <w:lvlJc w:val="left"/>
+      <w:pPr>
+        <w:ind w:left="5040" w:hanging="360"/>
+      </w:pPr>
+      <w:rPr>
+        <w:rFonts w:ascii="Courier New" w:hAnsi="Courier New" w:cs="Courier New" w:hint="default"/>
+      </w:rPr>
+    </w:lvl>
+    <w:lvl w:ilvl="5" w:tplc="04090005" w:tentative="1">
+      <w:start w:val="1"/>
+      <w:numFmt w:val="bullet"/>
+      <w:lvlText w:val=""/>
+      <w:lvlJc w:val="left"/>
+      <w:pPr>
+        <w:ind w:left="5760" w:hanging="360"/>
+      </w:pPr>
+      <w:rPr>
+        <w:rFonts w:ascii="Wingdings" w:hAnsi="Wingdings" w:hint="default"/>
+      </w:rPr>
+    </w:lvl>
+    <w:lvl w:ilvl="6" w:tplc="04090001" w:tentative="1">
+      <w:start w:val="1"/>
+      <w:numFmt w:val="bullet"/>
+      <w:lvlText w:val=""/>
+      <w:lvlJc w:val="left"/>
+      <w:pPr>
+        <w:ind w:left="6480" w:hanging="360"/>
+      </w:pPr>
+      <w:rPr>
+        <w:rFonts w:ascii="Symbol" w:hAnsi="Symbol" w:hint="default"/>
+      </w:rPr>
+    </w:lvl>
+    <w:lvl w:ilvl="7" w:tplc="04090003" w:tentative="1">
+      <w:start w:val="1"/>
+      <w:numFmt w:val="bullet"/>
+      <w:lvlText w:val="o"/>
+      <w:lvlJc w:val="left"/>
+      <w:pPr>
+        <w:ind w:left="7200" w:hanging="360"/>
+      </w:pPr>
+      <w:rPr>
+        <w:rFonts w:ascii="Courier New" w:hAnsi="Courier New" w:cs="Courier New" w:hint="default"/>
+      </w:rPr>
+    </w:lvl>
+    <w:lvl w:ilvl="8" w:tplc="04090005" w:tentative="1">
+      <w:start w:val="1"/>
+      <w:numFmt w:val="bullet"/>
+      <w:lvlText w:val=""/>
+      <w:lvlJc w:val="left"/>
+      <w:pPr>
+        <w:ind w:left="7920" w:hanging="360"/>
+      </w:pPr>
+      <w:rPr>
+        <w:rFonts w:ascii="Wingdings" w:hAnsi="Wingdings" w:hint="default"/>
+      </w:rPr>
+    </w:lvl>
+  </w:abstractNum>
+  <w:abstractNum w:abstractNumId="10" w15:restartNumberingAfterBreak="0">
     <w:nsid w:val="5CD64CC1"/>
     <w:multiLevelType w:val="hybridMultilevel"/>
-    <w:tmpl w:val="7C262A8E"/>
-    <w:lvl w:ilvl="0" w:tplc="04090019">
+    <w:tmpl w:val="11008408"/>
+    <w:lvl w:ilvl="0" w:tplc="94A27410">
       <w:start w:val="1"/>
       <w:numFmt w:val="lowerLetter"/>
       <w:lvlText w:val="%1."/>
@@ -1509,6 +2269,12 @@
       <w:pPr>
         <w:ind w:left="1440" w:hanging="360"/>
       </w:pPr>
+      <w:rPr>
+        <w:b/>
+        <w:bCs/>
+        <w:i/>
+        <w:iCs/>
+      </w:rPr>
     </w:lvl>
     <w:lvl w:ilvl="1" w:tplc="04090019" w:tentative="1">
       <w:start w:val="1"/>
@@ -1583,7 +2349,7 @@
       </w:pPr>
     </w:lvl>
   </w:abstractNum>
-  <w:abstractNum w:abstractNumId="8" w15:restartNumberingAfterBreak="0">
+  <w:abstractNum w:abstractNumId="11" w15:restartNumberingAfterBreak="0">
     <w:nsid w:val="6D1C096C"/>
     <w:multiLevelType w:val="hybridMultilevel"/>
     <w:tmpl w:val="2B301A80"/>
@@ -1696,7 +2462,7 @@
       </w:rPr>
     </w:lvl>
   </w:abstractNum>
-  <w:abstractNum w:abstractNumId="9" w15:restartNumberingAfterBreak="0">
+  <w:abstractNum w:abstractNumId="12" w15:restartNumberingAfterBreak="0">
     <w:nsid w:val="6FD92B2C"/>
     <w:multiLevelType w:val="hybridMultilevel"/>
     <w:tmpl w:val="B3902514"/>
@@ -1809,7 +2575,7 @@
       </w:rPr>
     </w:lvl>
   </w:abstractNum>
-  <w:abstractNum w:abstractNumId="10" w15:restartNumberingAfterBreak="0">
+  <w:abstractNum w:abstractNumId="13" w15:restartNumberingAfterBreak="0">
     <w:nsid w:val="7B6762D6"/>
     <w:multiLevelType w:val="hybridMultilevel"/>
     <w:tmpl w:val="E19CB80E"/>
@@ -1922,38 +2688,163 @@
       </w:rPr>
     </w:lvl>
   </w:abstractNum>
+  <w:abstractNum w:abstractNumId="14" w15:restartNumberingAfterBreak="0">
+    <w:nsid w:val="7F6A6764"/>
+    <w:multiLevelType w:val="hybridMultilevel"/>
+    <w:tmpl w:val="4348B5E2"/>
+    <w:lvl w:ilvl="0" w:tplc="04090001">
+      <w:start w:val="1"/>
+      <w:numFmt w:val="bullet"/>
+      <w:lvlText w:val=""/>
+      <w:lvlJc w:val="left"/>
+      <w:pPr>
+        <w:ind w:left="2430" w:hanging="360"/>
+      </w:pPr>
+      <w:rPr>
+        <w:rFonts w:ascii="Symbol" w:hAnsi="Symbol" w:hint="default"/>
+      </w:rPr>
+    </w:lvl>
+    <w:lvl w:ilvl="1" w:tplc="04090003" w:tentative="1">
+      <w:start w:val="1"/>
+      <w:numFmt w:val="bullet"/>
+      <w:lvlText w:val="o"/>
+      <w:lvlJc w:val="left"/>
+      <w:pPr>
+        <w:ind w:left="3150" w:hanging="360"/>
+      </w:pPr>
+      <w:rPr>
+        <w:rFonts w:ascii="Courier New" w:hAnsi="Courier New" w:cs="Courier New" w:hint="default"/>
+      </w:rPr>
+    </w:lvl>
+    <w:lvl w:ilvl="2" w:tplc="04090005" w:tentative="1">
+      <w:start w:val="1"/>
+      <w:numFmt w:val="bullet"/>
+      <w:lvlText w:val=""/>
+      <w:lvlJc w:val="left"/>
+      <w:pPr>
+        <w:ind w:left="3870" w:hanging="360"/>
+      </w:pPr>
+      <w:rPr>
+        <w:rFonts w:ascii="Wingdings" w:hAnsi="Wingdings" w:hint="default"/>
+      </w:rPr>
+    </w:lvl>
+    <w:lvl w:ilvl="3" w:tplc="04090001" w:tentative="1">
+      <w:start w:val="1"/>
+      <w:numFmt w:val="bullet"/>
+      <w:lvlText w:val=""/>
+      <w:lvlJc w:val="left"/>
+      <w:pPr>
+        <w:ind w:left="4590" w:hanging="360"/>
+      </w:pPr>
+      <w:rPr>
+        <w:rFonts w:ascii="Symbol" w:hAnsi="Symbol" w:hint="default"/>
+      </w:rPr>
+    </w:lvl>
+    <w:lvl w:ilvl="4" w:tplc="04090003" w:tentative="1">
+      <w:start w:val="1"/>
+      <w:numFmt w:val="bullet"/>
+      <w:lvlText w:val="o"/>
+      <w:lvlJc w:val="left"/>
+      <w:pPr>
+        <w:ind w:left="5310" w:hanging="360"/>
+      </w:pPr>
+      <w:rPr>
+        <w:rFonts w:ascii="Courier New" w:hAnsi="Courier New" w:cs="Courier New" w:hint="default"/>
+      </w:rPr>
+    </w:lvl>
+    <w:lvl w:ilvl="5" w:tplc="04090005" w:tentative="1">
+      <w:start w:val="1"/>
+      <w:numFmt w:val="bullet"/>
+      <w:lvlText w:val=""/>
+      <w:lvlJc w:val="left"/>
+      <w:pPr>
+        <w:ind w:left="6030" w:hanging="360"/>
+      </w:pPr>
+      <w:rPr>
+        <w:rFonts w:ascii="Wingdings" w:hAnsi="Wingdings" w:hint="default"/>
+      </w:rPr>
+    </w:lvl>
+    <w:lvl w:ilvl="6" w:tplc="04090001" w:tentative="1">
+      <w:start w:val="1"/>
+      <w:numFmt w:val="bullet"/>
+      <w:lvlText w:val=""/>
+      <w:lvlJc w:val="left"/>
+      <w:pPr>
+        <w:ind w:left="6750" w:hanging="360"/>
+      </w:pPr>
+      <w:rPr>
+        <w:rFonts w:ascii="Symbol" w:hAnsi="Symbol" w:hint="default"/>
+      </w:rPr>
+    </w:lvl>
+    <w:lvl w:ilvl="7" w:tplc="04090003" w:tentative="1">
+      <w:start w:val="1"/>
+      <w:numFmt w:val="bullet"/>
+      <w:lvlText w:val="o"/>
+      <w:lvlJc w:val="left"/>
+      <w:pPr>
+        <w:ind w:left="7470" w:hanging="360"/>
+      </w:pPr>
+      <w:rPr>
+        <w:rFonts w:ascii="Courier New" w:hAnsi="Courier New" w:cs="Courier New" w:hint="default"/>
+      </w:rPr>
+    </w:lvl>
+    <w:lvl w:ilvl="8" w:tplc="04090005" w:tentative="1">
+      <w:start w:val="1"/>
+      <w:numFmt w:val="bullet"/>
+      <w:lvlText w:val=""/>
+      <w:lvlJc w:val="left"/>
+      <w:pPr>
+        <w:ind w:left="8190" w:hanging="360"/>
+      </w:pPr>
+      <w:rPr>
+        <w:rFonts w:ascii="Wingdings" w:hAnsi="Wingdings" w:hint="default"/>
+      </w:rPr>
+    </w:lvl>
+  </w:abstractNum>
   <w:num w:numId="1">
+    <w:abstractNumId w:val="7"/>
+  </w:num>
+  <w:num w:numId="2">
+    <w:abstractNumId w:val="2"/>
+  </w:num>
+  <w:num w:numId="3">
+    <w:abstractNumId w:val="12"/>
+  </w:num>
+  <w:num w:numId="4">
+    <w:abstractNumId w:val="4"/>
+  </w:num>
+  <w:num w:numId="5">
+    <w:abstractNumId w:val="8"/>
+  </w:num>
+  <w:num w:numId="6">
     <w:abstractNumId w:val="5"/>
   </w:num>
-  <w:num w:numId="2">
+  <w:num w:numId="7">
+    <w:abstractNumId w:val="11"/>
+  </w:num>
+  <w:num w:numId="8">
+    <w:abstractNumId w:val="3"/>
+  </w:num>
+  <w:num w:numId="9">
+    <w:abstractNumId w:val="6"/>
+  </w:num>
+  <w:num w:numId="10">
+    <w:abstractNumId w:val="13"/>
+  </w:num>
+  <w:num w:numId="11">
+    <w:abstractNumId w:val="10"/>
+  </w:num>
+  <w:num w:numId="12">
+    <w:abstractNumId w:val="1"/>
+  </w:num>
+  <w:num w:numId="13">
     <w:abstractNumId w:val="0"/>
   </w:num>
-  <w:num w:numId="3">
+  <w:num w:numId="14">
     <w:abstractNumId w:val="9"/>
   </w:num>
-  <w:num w:numId="4">
-    <w:abstractNumId w:val="2"/>
-  </w:num>
-  <w:num w:numId="5">
-    <w:abstractNumId w:val="6"/>
-  </w:num>
-  <w:num w:numId="6">
-    <w:abstractNumId w:val="3"/>
-  </w:num>
-  <w:num w:numId="7">
-    <w:abstractNumId w:val="8"/>
-  </w:num>
-  <w:num w:numId="8">
-    <w:abstractNumId w:val="1"/>
-  </w:num>
-  <w:num w:numId="9">
-    <w:abstractNumId w:val="4"/>
-  </w:num>
-  <w:num w:numId="10">
-    <w:abstractNumId w:val="10"/>
-  </w:num>
-  <w:num w:numId="11">
-    <w:abstractNumId w:val="7"/>
+  <w:num w:numId="15">
+    <w:abstractNumId w:val="14"/>
   </w:num>
 </w:numbering>
 </file>

</xml_diff>